<commit_message>
Dodany opis kolejnego bossa
</commit_message>
<xml_diff>
--- a/Fabuła/kurła_to_dobra_fabuła.docx
+++ b/Fabuła/kurła_to_dobra_fabuła.docx
@@ -66,7 +66,7 @@
         <w:t>TWB</w:t>
       </w:r>
       <w:r>
-        <w:t>, WC, JO, AD, AW), którzy zmienili swoje formy, aby nie sprawiać podejrzeń broniąc części do Twojej machiny. Wszyscy poznają również Twój cel, jakim jest zemsta na całym kraju jakim jest „Bolzga”, który doprowadził do zniszczenia W I E L K I E J  L E C H I I. Twoja maszyna ma służyć do odbudowy największego dzieła Lechii jakim był szlak bursztynowy, który w rzeczywistości służył d</w:t>
+        <w:t>, WC, JO, AW), którzy zmienili swoje formy, aby nie sprawiać podejrzeń broniąc części do Twojej machiny. Wszyscy poznają również Twój cel, jakim jest zemsta na całym kraju jakim jest „Bolzga”, który doprowadził do zniszczenia W I E L K I E J  L E C H I I. Twoja maszyna ma służyć do odbudowy największego dzieła Lechii jakim był szlak bursztynowy, który w rzeczywistości służył d</w:t>
       </w:r>
       <w:r>
         <w:t xml:space="preserve">o transportu energii z ukrytej elektrowni wykorzystująca zimną fuzję(która była największym odkryciem WIELKIEJ LECHII). Schodzisz do podziemia i ukrywasz się przed światem myśląc, że masz już wszystkie części. </w:t>
@@ -90,8 +90,40 @@
         <w:t>BOSS 1: Janush</w:t>
       </w:r>
       <w:r>
+        <w:t>/AH</w:t>
+      </w:r>
+      <w:r>
         <w:br/>
         <w:t>Grand master of science and mail resending. Szczela mailami.</w:t>
+      </w:r>
+      <w:r>
+        <w:t xml:space="preserve"> Jak się zdenerwuje uwalnia z siebie trujący dym XDX</w:t>
+      </w:r>
+      <w:r>
+        <w:br/>
+      </w:r>
+      <w:r>
+        <w:lastRenderedPageBreak/>
+        <w:t>BOSS 2: WMW/TWB</w:t>
+      </w:r>
+      <w:r>
+        <w:br/>
+        <w:t>Atakuje jak opętany we wszystkie strony poruszając się w twoją stronę. Zły zmienia się w czerwoną latającą kulę zadającą aoe dmg</w:t>
+      </w:r>
+    </w:p>
+    <w:p>
+      <w:r>
+        <w:t>BOSS 3: Gary the wise/JO</w:t>
+      </w:r>
+      <w:r>
+        <w:br/>
+        <w:t>Stoi w miejscu. Od czasu do czasu się schyla i trzea mu wtedy jebnąć. Strzela czystą mocą która jest niczym bez kontroli. Zły zmniejsza się do twoich rozmiarów i zaczyna biegać w chuj szybko za tobą i żeby strzelić Ci płaskiego na twarz. Jak trafi zostawia Ci dziwną naklejkę na twarzy która spowalnia a on ucieka na chwilę z ekranu(może do lasu?)</w:t>
+      </w:r>
+      <w:r>
+        <w:br/>
+      </w:r>
+      <w:r>
+        <w:br/>
       </w:r>
     </w:p>
     <w:sectPr>

</xml_diff>

<commit_message>
Dokończony wstępny opis bossów
</commit_message>
<xml_diff>
--- a/Fabuła/kurła_to_dobra_fabuła.docx
+++ b/Fabuła/kurła_to_dobra_fabuła.docx
@@ -90,6 +90,9 @@
         <w:t>BOSS 1: Janush</w:t>
       </w:r>
       <w:r>
+        <w:t>en</w:t>
+      </w:r>
+      <w:r>
         <w:t>/AH</w:t>
       </w:r>
       <w:r>
@@ -118,6 +121,27 @@
       <w:r>
         <w:br/>
         <w:t>Stoi w miejscu. Od czasu do czasu się schyla i trzea mu wtedy jebnąć. Strzela czystą mocą która jest niczym bez kontroli. Zły zmniejsza się do twoich rozmiarów i zaczyna biegać w chuj szybko za tobą i żeby strzelić Ci płaskiego na twarz. Jak trafi zostawia Ci dziwną naklejkę na twarzy która spowalnia a on ucieka na chwilę z ekranu(może do lasu?)</w:t>
+      </w:r>
+    </w:p>
+    <w:p>
+      <w:r>
+        <w:t>BOSS 4: The Chatcher checker/WC</w:t>
+      </w:r>
+      <w:r>
+        <w:br/>
+        <w:t>Atakuje Cię mechanicznymi urządzeniami, które ma pod ręką rzucając bez opamiętania. Zły zaczyna rzucać sandałami z CCC.</w:t>
+      </w:r>
+    </w:p>
+    <w:p>
+      <w:r>
+        <w:t>BOSS 5:</w:t>
+      </w:r>
+      <w:r>
+        <w:t xml:space="preserve"> Wielki Ć/AW(rywal)</w:t>
+      </w:r>
+      <w:r>
+        <w:br/>
+        <w:t xml:space="preserve">Zaczyna od strzelania całkami, które nie zadają Ci obrażeń. Jak jest zły to wyjmuje betonowy plecak i rzuca kulkami uranu, które są już super effective </w:t>
       </w:r>
       <w:r>
         <w:br/>

</xml_diff>

<commit_message>
Dodany opis final bossa
</commit_message>
<xml_diff>
--- a/Fabuła/kurła_to_dobra_fabuła.docx
+++ b/Fabuła/kurła_to_dobra_fabuła.docx
@@ -16,7 +16,7 @@
         <w:t xml:space="preserve">Przeciętny student, przeciętnego kierunku na „przeciętnej” uczelni jaką jest </w:t>
       </w:r>
       <w:r>
-        <w:t>HGA</w:t>
+        <w:t>HGW</w:t>
       </w:r>
       <w:r>
         <w:t xml:space="preserve">, a przynajmniej tak wygląda. Jego marzeniem jest stworzenie niezwykłej machiny do transportu energii na wielkie odległości. </w:t>
@@ -142,6 +142,15 @@
       <w:r>
         <w:br/>
         <w:t xml:space="preserve">Zaczyna od strzelania całkami, które nie zadają Ci obrażeń. Jak jest zły to wyjmuje betonowy plecak i rzuca kulkami uranu, które są już super effective </w:t>
+      </w:r>
+    </w:p>
+    <w:p>
+      <w:r>
+        <w:t>FINAL BOSS: JANUSZ P(AWULON)</w:t>
+      </w:r>
+      <w:r>
+        <w:br/>
+        <w:t>No i tu się zaczyna. Na wstępie musisz zniszczyć każdą z jego lasek, której bronią wszyscy Twoi poprzedni przeciwnicy. Po ich zniszczeniu wychodzi on cały na biało. Strzela do Ciebie kawałkami bliżej niezidentyfikowanego ciasta, którym się cały czas objada. Ono zadaje Ci mały dmg ale nakłada poisona. Dodatkowo co jakiś czas macha swoją boską laską. Co dokładnie 13,05 sekundy dostaje odporność na obrażenia na czas 2 sekund. Po śmierci rozbłyska jasnym światłem i znika zostawiając po sobie bulbulator, pierścienie i książkę, która zamyka się od wiatru.</w:t>
       </w:r>
       <w:r>
         <w:br/>

</xml_diff>

<commit_message>
Opis walk z bossami
</commit_message>
<xml_diff>
--- a/Fabuła/kurła_to_dobra_fabuła.docx
+++ b/Fabuła/kurła_to_dobra_fabuła.docx
@@ -85,8 +85,11 @@
       </w:r>
     </w:p>
     <w:p/>
-    <w:p>
-      <w:r>
+    <w:p/>
+    <w:p/>
+    <w:p>
+      <w:r>
+        <w:lastRenderedPageBreak/>
         <w:t>BOSS 1: Janush</w:t>
       </w:r>
       <w:r>
@@ -104,15 +107,21 @@
       </w:r>
       <w:r>
         <w:br/>
-      </w:r>
-      <w:r>
-        <w:lastRenderedPageBreak/>
+        <w:t>Niema walka. On nic nie mówi a w tle leci zapętlone intro Scooter Maria</w:t>
+      </w:r>
+    </w:p>
+    <w:p>
+      <w:r>
         <w:t>BOSS 2: WMW/TWB</w:t>
       </w:r>
       <w:r>
         <w:br/>
         <w:t>Atakuje jak opętany we wszystkie strony poruszając się w twoją stronę. Zły zmienia się w czerwoną latającą kulę zadającą aoe dmg</w:t>
       </w:r>
+      <w:r>
+        <w:br/>
+        <w:t>Tutaj już się coś dzieje. Przy każdym uderzeniu powtarza „Nie chcem”. Przy zmianie formy wykrzykuje głośne „Muszem”. Muzyka dowolna ale raczej poważna</w:t>
+      </w:r>
     </w:p>
     <w:p>
       <w:r>
@@ -122,6 +131,10 @@
         <w:br/>
         <w:t>Stoi w miejscu. Od czasu do czasu się schyla i trzea mu wtedy jebnąć. Strzela czystą mocą która jest niczym bez kontroli. Zły zmniejsza się do twoich rozmiarów i zaczyna biegać w chuj szybko za tobą i żeby strzelić Ci płaskiego na twarz. Jak trafi zostawia Ci dziwną naklejkę na twarzy która spowalnia a on ucieka na chwilę z ekranu(może do lasu?)</w:t>
       </w:r>
+      <w:r>
+        <w:br/>
+        <w:t>Na początku walki krzyczy do Ciebie „Siema”. W trakcie walki rzuca losowe słowa takie jak  „Orkiestra” „Sprzężenie” czy chociażby „Pałer”. W momencie śmierci wydaje z siebie ostatnie słowa, które brzmią „i jeszcze jeden dzień dłużej”</w:t>
+      </w:r>
     </w:p>
     <w:p>
       <w:r>
@@ -131,6 +144,10 @@
         <w:br/>
         <w:t>Atakuje Cię mechanicznymi urządzeniami, które ma pod ręką rzucając bez opamiętania. Zły zaczyna rzucać sandałami z CCC.</w:t>
       </w:r>
+      <w:r>
+        <w:br/>
+        <w:t>Podczas rzucania sandałami, krzyczy, że te buty to śmieć i pyta czego nie rozumiesz.</w:t>
+      </w:r>
     </w:p>
     <w:p>
       <w:r>
@@ -141,7 +158,17 @@
       </w:r>
       <w:r>
         <w:br/>
-        <w:t xml:space="preserve">Zaczyna od strzelania całkami, które nie zadają Ci obrażeń. Jak jest zły to wyjmuje betonowy plecak i rzuca kulkami uranu, które są już super effective </w:t>
+        <w:t>Zaczyna od strzelania całkami, które nie zadają Ci obrażeń. Jak jest zły to wyjmuje betonowy plecak i rzuca kulkami uran</w:t>
+      </w:r>
+      <w:r>
+        <w:t>u, które są już super effective.</w:t>
+      </w:r>
+      <w:r>
+        <w:br/>
+        <w:t>/*brak pomysłu*/</w:t>
+      </w:r>
+      <w:r>
+        <w:br/>
       </w:r>
     </w:p>
     <w:p>
@@ -151,6 +178,14 @@
       <w:r>
         <w:br/>
         <w:t>No i tu się zaczyna. Na wstępie musisz zniszczyć każdą z jego lasek, której bronią wszyscy Twoi poprzedni przeciwnicy. Po ich zniszczeniu wychodzi on cały na biało. Strzela do Ciebie kawałkami bliżej niezidentyfikowanego ciasta, którym się cały czas objada. Ono zadaje Ci mały dmg ale nakłada poisona. Dodatkowo co jakiś czas macha swoją boską laską. Co dokładnie 13,05 sekundy dostaje odporność na obrażenia na czas 2 sekund. Po śmierci rozbłyska jasnym światłem i znika zostawiając po sobie bulbulator, pierścienie i książkę, która zamyka się od wiatru.</w:t>
+      </w:r>
+    </w:p>
+    <w:p>
+      <w:r>
+        <w:t>W trakcie walki co jakiś czas mówi, że jeszcze jak. Jak Cię trafi rzuca „A można jak najbardziej”</w:t>
+      </w:r>
+      <w:r>
+        <w:t xml:space="preserve"> W trakcie walki leci Krzysztof Krawczyk „Mój przyjacielu”</w:t>
       </w:r>
       <w:r>
         <w:br/>

</xml_diff>